<commit_message>
upravena uživatelská příručka, přidán screenshot
</commit_message>
<xml_diff>
--- a/doc/uživatelská příručka.docx
+++ b/doc/uživatelská příručka.docx
@@ -56,7 +56,7 @@
       </w:pPr>
       <w:r>
         <w:rPr/>
-        <w:t>pro instalaci musíte souhlasit s podmínkami, pročtěte si je a potvrďte souhlas kliknutím na „další“</w:t>
+        <w:t>pro instalaci musíte souhlasit s podmínkami, pročtěte si je a potvrďte souhlas kliknutím na “další“</w:t>
       </w:r>
     </w:p>
     <w:p>
@@ -70,59 +70,29 @@
       </w:pPr>
       <w:r>
         <w:rPr/>
-        <w:t>Vyberte si, kam se má kalkulačka nainstalovat a pomocí „další“ nainstalujte</w:t>
+        <w:t>Vyberte si, kam se má kalkulačka nainstalovat a pomocí “další“ nainstalujte</w:t>
       </w:r>
     </w:p>
     <w:p>
       <w:pPr>
         <w:pStyle w:val="Nadpis3"/>
-        <w:numPr>
-          <w:ilvl w:val="2"/>
-          <w:numId w:val="2"/>
-        </w:numPr>
-        <w:rPr/>
-      </w:pPr>
-      <w:r>
-        <w:rPr/>
-      </w:r>
-    </w:p>
-    <w:p>
-      <w:pPr>
-        <w:pStyle w:val="Nadpis3"/>
-        <w:numPr>
-          <w:ilvl w:val="2"/>
-          <w:numId w:val="2"/>
-        </w:numPr>
-        <w:rPr/>
-      </w:pPr>
-      <w:r>
-        <w:rPr/>
-        <w:t>Kalkulačka</w:t>
-      </w:r>
-    </w:p>
-    <w:p>
-      <w:pPr>
-        <w:pStyle w:val="Tlotextu"/>
-        <w:numPr>
-          <w:ilvl w:val="0"/>
-          <w:numId w:val="4"/>
-        </w:numPr>
-        <w:rPr/>
-      </w:pPr>
-      <w:r>
+        <w:rPr/>
+      </w:pPr>
+      <w:r>
+        <w:rPr/>
         <w:drawing>
           <wp:anchor behindDoc="0" distT="0" distB="0" distL="0" distR="0" simplePos="0" locked="0" layoutInCell="1" allowOverlap="1" relativeHeight="2">
             <wp:simplePos x="0" y="0"/>
             <wp:positionH relativeFrom="column">
-              <wp:posOffset>4131310</wp:posOffset>
+              <wp:posOffset>4413885</wp:posOffset>
             </wp:positionH>
             <wp:positionV relativeFrom="paragraph">
-              <wp:posOffset>-21590</wp:posOffset>
+              <wp:posOffset>95250</wp:posOffset>
             </wp:positionV>
-            <wp:extent cx="2205355" cy="3482340"/>
+            <wp:extent cx="2318385" cy="3686810"/>
             <wp:effectExtent l="0" t="0" r="0" b="0"/>
             <wp:wrapSquare wrapText="largest"/>
-            <wp:docPr id="1" name="Obrázek2" descr=""/>
+            <wp:docPr id="1" name="Obrázek1" descr=""/>
             <wp:cNvGraphicFramePr>
               <a:graphicFrameLocks xmlns:a="http://schemas.openxmlformats.org/drawingml/2006/main" noChangeAspect="1"/>
             </wp:cNvGraphicFramePr>
@@ -130,7 +100,7 @@
               <a:graphicData uri="http://schemas.openxmlformats.org/drawingml/2006/picture">
                 <pic:pic xmlns:pic="http://schemas.openxmlformats.org/drawingml/2006/picture">
                   <pic:nvPicPr>
-                    <pic:cNvPr id="1" name="Obrázek2" descr=""/>
+                    <pic:cNvPr id="1" name="Obrázek1" descr=""/>
                     <pic:cNvPicPr>
                       <a:picLocks noChangeAspect="1" noChangeArrowheads="1"/>
                     </pic:cNvPicPr>
@@ -144,7 +114,7 @@
                   <pic:spPr bwMode="auto">
                     <a:xfrm>
                       <a:off x="0" y="0"/>
-                      <a:ext cx="2205355" cy="3482340"/>
+                      <a:ext cx="2318385" cy="3686810"/>
                     </a:xfrm>
                     <a:prstGeom prst="rect">
                       <a:avLst/>
@@ -156,13 +126,28 @@
           </wp:anchor>
         </w:drawing>
       </w:r>
-      <w:r>
-        <w:rPr/>
-        <w:t>P</w:t>
-      </w:r>
-      <w:r>
-        <w:rPr/>
-        <w:t>rvní řádek slouží k zobrazení čísel, která zrovna počítáte</w:t>
+    </w:p>
+    <w:p>
+      <w:pPr>
+        <w:pStyle w:val="Tlotextu"/>
+        <w:rPr/>
+      </w:pPr>
+      <w:r>
+        <w:rPr/>
+      </w:r>
+    </w:p>
+    <w:p>
+      <w:pPr>
+        <w:pStyle w:val="Nadpis3"/>
+        <w:numPr>
+          <w:ilvl w:val="2"/>
+          <w:numId w:val="2"/>
+        </w:numPr>
+        <w:rPr/>
+      </w:pPr>
+      <w:r>
+        <w:rPr/>
+        <w:t>Kalkulačka</w:t>
       </w:r>
     </w:p>
     <w:p>
@@ -176,7 +161,23 @@
       </w:pPr>
       <w:r>
         <w:rPr/>
-        <w:t>Druhý řádek obsahuje výsledek (po stisknutí „=“)</w:t>
+        <w:t xml:space="preserve">První řádek slouží k zobrazení čísel </w:t>
+      </w:r>
+      <w:r>
+        <w:rPr/>
+        <w:t>a výrazů</w:t>
+      </w:r>
+      <w:r>
+        <w:rPr/>
+        <w:t>, kter</w:t>
+      </w:r>
+      <w:r>
+        <w:rPr/>
+        <w:t>é</w:t>
+      </w:r>
+      <w:r>
+        <w:rPr/>
+        <w:t xml:space="preserve"> zrovna počítáte </w:t>
       </w:r>
     </w:p>
     <w:p>
@@ -190,7 +191,71 @@
       </w:pPr>
       <w:r>
         <w:rPr/>
-        <w:t>Tlačítka obsahují čísla, operandy (+- atp) a funkční tlačítka (C?.)</w:t>
+        <w:t xml:space="preserve">Druhý řádek obsahuje výsledek (po stisknutí </w:t>
+      </w:r>
+      <w:r>
+        <w:rPr/>
+        <w:t>“</w:t>
+      </w:r>
+      <w:r>
+        <w:rPr/>
+        <w:t>=“)</w:t>
+      </w:r>
+    </w:p>
+    <w:p>
+      <w:pPr>
+        <w:pStyle w:val="Tlotextu"/>
+        <w:numPr>
+          <w:ilvl w:val="0"/>
+          <w:numId w:val="4"/>
+        </w:numPr>
+        <w:rPr/>
+      </w:pPr>
+      <w:r>
+        <w:rPr/>
+        <w:t xml:space="preserve">Tlačítka obsahují čísla, </w:t>
+      </w:r>
+      <w:r>
+        <w:rPr/>
+        <w:t>znaky činnosti</w:t>
+      </w:r>
+      <w:r>
+        <w:rPr/>
+        <w:t xml:space="preserve"> (</w:t>
+      </w:r>
+      <w:r>
+        <w:rPr/>
+        <w:t xml:space="preserve">tzn. operandy: </w:t>
+      </w:r>
+      <w:r>
+        <w:rPr/>
+        <w:t xml:space="preserve">+- atp) a funkční tlačítka </w:t>
+      </w:r>
+      <w:r>
+        <w:rPr/>
+        <w:t>kalkulačky samotné</w:t>
+      </w:r>
+      <w:r>
+        <w:rPr/>
+        <w:t xml:space="preserve"> (C?.)</w:t>
+      </w:r>
+    </w:p>
+    <w:p>
+      <w:pPr>
+        <w:pStyle w:val="Tlotextu"/>
+        <w:numPr>
+          <w:ilvl w:val="0"/>
+          <w:numId w:val="4"/>
+        </w:numPr>
+        <w:rPr/>
+      </w:pPr>
+      <w:r>
+        <w:rPr/>
+        <w:t xml:space="preserve">pracuje s pouze jedním operandem </w:t>
+      </w:r>
+      <w:r>
+        <w:rPr/>
+        <w:t>(ne 2+4+2)</w:t>
       </w:r>
     </w:p>
     <w:p>
@@ -204,6 +269,19 @@
       </w:pPr>
       <w:r>
         <w:rPr/>
+      </w:r>
+    </w:p>
+    <w:p>
+      <w:pPr>
+        <w:pStyle w:val="Nadpis3"/>
+        <w:numPr>
+          <w:ilvl w:val="2"/>
+          <w:numId w:val="2"/>
+        </w:numPr>
+        <w:rPr/>
+      </w:pPr>
+      <w:r>
+        <w:rPr/>
         <w:t>Jak používat kalkulačku</w:t>
       </w:r>
     </w:p>
@@ -224,28 +302,179 @@
     <w:p>
       <w:pPr>
         <w:pStyle w:val="Tlotextu"/>
+        <w:rPr/>
+      </w:pPr>
+      <w:r>
+        <w:rPr>
+          <w:b/>
+          <w:bCs/>
+        </w:rPr>
+        <w:t>postup</w:t>
+      </w:r>
+      <w:r>
+        <w:rPr/>
+        <w:t>:</w:t>
+      </w:r>
+    </w:p>
+    <w:p>
+      <w:pPr>
+        <w:pStyle w:val="Tlotextu"/>
+        <w:numPr>
+          <w:ilvl w:val="0"/>
+          <w:numId w:val="5"/>
+        </w:numPr>
+        <w:rPr/>
+      </w:pPr>
+      <w:r>
+        <w:drawing>
+          <wp:anchor behindDoc="0" distT="0" distB="0" distL="0" distR="0" simplePos="0" locked="0" layoutInCell="1" allowOverlap="1" relativeHeight="3">
+            <wp:simplePos x="0" y="0"/>
+            <wp:positionH relativeFrom="column">
+              <wp:posOffset>3369945</wp:posOffset>
+            </wp:positionH>
+            <wp:positionV relativeFrom="paragraph">
+              <wp:posOffset>198120</wp:posOffset>
+            </wp:positionV>
+            <wp:extent cx="3469640" cy="4300855"/>
+            <wp:effectExtent l="0" t="0" r="0" b="0"/>
+            <wp:wrapSquare wrapText="largest"/>
+            <wp:docPr id="2" name="Obrázek2" descr=""/>
+            <wp:cNvGraphicFramePr>
+              <a:graphicFrameLocks xmlns:a="http://schemas.openxmlformats.org/drawingml/2006/main" noChangeAspect="1"/>
+            </wp:cNvGraphicFramePr>
+            <a:graphic xmlns:a="http://schemas.openxmlformats.org/drawingml/2006/main">
+              <a:graphicData uri="http://schemas.openxmlformats.org/drawingml/2006/picture">
+                <pic:pic xmlns:pic="http://schemas.openxmlformats.org/drawingml/2006/picture">
+                  <pic:nvPicPr>
+                    <pic:cNvPr id="2" name="Obrázek2" descr=""/>
+                    <pic:cNvPicPr>
+                      <a:picLocks noChangeAspect="1" noChangeArrowheads="1"/>
+                    </pic:cNvPicPr>
+                  </pic:nvPicPr>
+                  <pic:blipFill>
+                    <a:blip r:embed="rId3"/>
+                    <a:stretch>
+                      <a:fillRect/>
+                    </a:stretch>
+                  </pic:blipFill>
+                  <pic:spPr bwMode="auto">
+                    <a:xfrm>
+                      <a:off x="0" y="0"/>
+                      <a:ext cx="3469640" cy="4300855"/>
+                    </a:xfrm>
+                    <a:prstGeom prst="rect">
+                      <a:avLst/>
+                    </a:prstGeom>
+                  </pic:spPr>
+                </pic:pic>
+              </a:graphicData>
+            </a:graphic>
+          </wp:anchor>
+        </w:drawing>
+      </w:r>
+      <w:r>
+        <w:rPr/>
+        <w:t>zadejte první číslo k počítání (operand) – může i nemusí být desetinné, k rozdělení na desetinnou část použ</w:t>
+      </w:r>
+      <w:r>
+        <w:rPr/>
+        <w:t>i</w:t>
+      </w:r>
+      <w:r>
+        <w:rPr/>
+        <w:t>jte tlačítko “.“ (v posledním řádku)</w:t>
+      </w:r>
+    </w:p>
+    <w:p>
+      <w:pPr>
+        <w:pStyle w:val="Tlotextu"/>
+        <w:numPr>
+          <w:ilvl w:val="0"/>
+          <w:numId w:val="5"/>
+        </w:numPr>
+        <w:rPr/>
+      </w:pPr>
+      <w:r>
+        <w:rPr/>
+        <w:t>zadejte znak činnosti (operátor) - “log rt log / X ! - +“</w:t>
+      </w:r>
+    </w:p>
+    <w:p>
+      <w:pPr>
+        <w:pStyle w:val="Tlotextu"/>
+        <w:numPr>
+          <w:ilvl w:val="0"/>
+          <w:numId w:val="5"/>
+        </w:numPr>
+        <w:rPr/>
+      </w:pPr>
+      <w:r>
+        <w:rPr/>
+        <w:t xml:space="preserve">pouze po zadání </w:t>
+      </w:r>
+      <w:r>
+        <w:rPr/>
+        <w:t>operátor</w:t>
+      </w:r>
+      <w:r>
+        <w:rPr/>
+        <w:t>ů</w:t>
+      </w:r>
+      <w:r>
+        <w:rPr/>
+        <w:t xml:space="preserve"> pro 2 čísla ( / X ! - + pow ) -  zadejte druhé číslo – pouze kladná čísla, mohou být desetinná</w:t>
+      </w:r>
+    </w:p>
+    <w:p>
+      <w:pPr>
+        <w:pStyle w:val="Tlotextu"/>
         <w:numPr>
           <w:ilvl w:val="0"/>
           <w:numId w:val="4"/>
         </w:numPr>
-        <w:rPr/>
-      </w:pPr>
-      <w:r>
-        <w:rPr/>
-        <w:t>nápovědu v kalkulačce najdete po stisknutí tlačítka “?“</w:t>
-      </w:r>
-    </w:p>
-    <w:p>
-      <w:pPr>
-        <w:pStyle w:val="Tlotextu"/>
+        <w:spacing w:before="0" w:after="140"/>
+        <w:rPr/>
+      </w:pPr>
+      <w:r>
+        <w:rPr/>
+        <w:t xml:space="preserve">nápovědu a </w:t>
+      </w:r>
+      <w:r>
+        <w:rPr/>
+        <w:t xml:space="preserve">informace o vydavateli a aplikaci naleznete </w:t>
+      </w:r>
+      <w:r>
+        <w:rPr/>
+        <w:t>v nápovědě pod tlačítkem “?“</w:t>
+      </w:r>
+    </w:p>
+    <w:p>
+      <w:pPr>
+        <w:pStyle w:val="Nadpis5"/>
+        <w:widowControl/>
         <w:numPr>
           <w:ilvl w:val="0"/>
-          <w:numId w:val="4"/>
-        </w:numPr>
-        <w:rPr/>
-      </w:pPr>
-      <w:r>
-        <w:rPr/>
+          <w:numId w:val="0"/>
+        </w:numPr>
+        <w:jc w:val="left"/>
+        <w:outlineLvl w:val="4"/>
+        <w:rPr/>
+      </w:pPr>
+      <w:r>
+        <w:rPr/>
+      </w:r>
+      <w:r>
+        <w:br w:type="page"/>
+      </w:r>
+    </w:p>
+    <w:p>
+      <w:pPr>
+        <w:pStyle w:val="Nadpis5"/>
+        <w:rPr/>
+      </w:pPr>
+      <w:r>
+        <w:rPr/>
+        <w:t>Kalkulačka podrobněji</w:t>
       </w:r>
     </w:p>
     <w:p>
@@ -253,56 +482,346 @@
         <w:pStyle w:val="Tlotextu"/>
         <w:numPr>
           <w:ilvl w:val="0"/>
-          <w:numId w:val="5"/>
-        </w:numPr>
-        <w:rPr/>
-      </w:pPr>
-      <w:r>
-        <w:rPr/>
-        <w:t>zadejte první číslo k počítání (operand) – může i nemusí být desetinné, k rozdělení na desetinnou část použjte tlačítko “.“ (v posledním řádku)</w:t>
-      </w:r>
-    </w:p>
-    <w:p>
-      <w:pPr>
-        <w:pStyle w:val="Tlotextu"/>
-        <w:numPr>
-          <w:ilvl w:val="0"/>
-          <w:numId w:val="5"/>
-        </w:numPr>
-        <w:rPr/>
-      </w:pPr>
-      <w:r>
-        <w:rPr/>
-        <w:t>zadejte znak činnosti (operátor) - “log sqrt log / X ! - +“</w:t>
-      </w:r>
-    </w:p>
-    <w:p>
-      <w:pPr>
-        <w:pStyle w:val="Tlotextu"/>
-        <w:numPr>
-          <w:ilvl w:val="0"/>
-          <w:numId w:val="5"/>
-        </w:numPr>
-        <w:rPr/>
-      </w:pPr>
-      <w:r>
-        <w:rPr/>
-        <w:t>pokud se jedná o operátor pro 2 čísla ( / X ! - + pow ), zadejte druhé číslo – pouze kladná čísla, mohou být desetinná</w:t>
-      </w:r>
-    </w:p>
-    <w:p>
-      <w:pPr>
-        <w:pStyle w:val="Tlotextu"/>
-        <w:numPr>
-          <w:ilvl w:val="0"/>
-          <w:numId w:val="4"/>
+          <w:numId w:val="6"/>
+        </w:numPr>
+        <w:rPr/>
+      </w:pPr>
+      <w:r>
+        <w:rPr/>
+        <w:t>kalkulačka má 3 druhy tlačítek:</w:t>
+      </w:r>
+    </w:p>
+    <w:p>
+      <w:pPr>
+        <w:pStyle w:val="Tlotextu"/>
+        <w:numPr>
+          <w:ilvl w:val="1"/>
+          <w:numId w:val="6"/>
+        </w:numPr>
+        <w:rPr/>
+      </w:pPr>
+      <w:r>
+        <w:rPr/>
+        <w:t>čísla + desetinnou tečku “.“</w:t>
+      </w:r>
+    </w:p>
+    <w:p>
+      <w:pPr>
+        <w:pStyle w:val="Tlotextu"/>
+        <w:numPr>
+          <w:ilvl w:val="2"/>
+          <w:numId w:val="6"/>
+        </w:numPr>
+        <w:rPr/>
+      </w:pPr>
+      <w:r>
+        <w:rPr/>
+        <w:t xml:space="preserve">mohou být desetinná díky použití desetinné tečky, v případě druhého operandu pouze </w:t>
+      </w:r>
+      <w:r>
+        <w:rPr/>
+        <w:t>kladná</w:t>
+      </w:r>
+      <w:r>
+        <w:rPr/>
+        <w:t xml:space="preserve">, u prvního operandu i záporná </w:t>
+      </w:r>
+      <w:r>
+        <w:rPr/>
+        <w:t>(z dřívějšího výpočtu, vizte znaky činnosti)</w:t>
+      </w:r>
+    </w:p>
+    <w:p>
+      <w:pPr>
+        <w:pStyle w:val="Tlotextu"/>
+        <w:numPr>
+          <w:ilvl w:val="1"/>
+          <w:numId w:val="6"/>
+        </w:numPr>
+        <w:rPr/>
+      </w:pPr>
+      <w:r>
+        <w:rPr/>
+        <w:t>znak</w:t>
+      </w:r>
+      <w:r>
+        <w:rPr/>
+        <w:t>y</w:t>
+      </w:r>
+      <w:r>
+        <w:rPr/>
+        <w:t xml:space="preserve"> činnosti (operandy): </w:t>
+      </w:r>
+    </w:p>
+    <w:p>
+      <w:pPr>
+        <w:pStyle w:val="Tlotextu"/>
+        <w:numPr>
+          <w:ilvl w:val="2"/>
+          <w:numId w:val="6"/>
+        </w:numPr>
+        <w:rPr/>
+      </w:pPr>
+      <w:r>
+        <w:rPr/>
+        <w:t>pracují s desetinnými kladnými i zápornými čísly(operandy), pokud není řečeno jinak</w:t>
+      </w:r>
+    </w:p>
+    <w:p>
+      <w:pPr>
+        <w:pStyle w:val="Tlotextu"/>
+        <w:numPr>
+          <w:ilvl w:val="3"/>
+          <w:numId w:val="6"/>
+        </w:numPr>
+        <w:rPr/>
+      </w:pPr>
+      <w:r>
+        <w:rPr/>
+        <w:t>záporná čísla ale přímo vkládat nemůžete: pokud chcete například použít -6 při výpočtu, nelze jej přímo zadat pomocí -6, ale musíte jej spočítat např. pomocí tlačítek “0 – 6 =“, z nichž vám vyjde číslo -6</w:t>
+      </w:r>
+    </w:p>
+    <w:p>
+      <w:pPr>
+        <w:pStyle w:val="Tlotextu"/>
+        <w:numPr>
+          <w:ilvl w:val="2"/>
+          <w:numId w:val="6"/>
+        </w:numPr>
+        <w:rPr/>
+      </w:pPr>
+      <w:r>
+        <w:rPr/>
+        <w:t xml:space="preserve">při výpočtu lze použít pouze jeden, </w:t>
+      </w:r>
+      <w:r>
+        <w:rPr/>
+        <w:t xml:space="preserve">zadává se až po </w:t>
+      </w:r>
+      <w:r>
+        <w:rPr/>
+        <w:t>prvním čísle</w:t>
+      </w:r>
+    </w:p>
+    <w:p>
+      <w:pPr>
+        <w:pStyle w:val="Tlotextu"/>
+        <w:numPr>
+          <w:ilvl w:val="2"/>
+          <w:numId w:val="6"/>
+        </w:numPr>
+        <w:rPr/>
+      </w:pPr>
+      <w:r>
+        <w:rPr/>
+        <w:t xml:space="preserve">pow – </w:t>
+      </w:r>
+      <w:r>
+        <w:rPr/>
+        <w:t>mocnina -</w:t>
+      </w:r>
+      <w:r>
+        <w:rPr/>
+        <w:t xml:space="preserve"> první operand je </w:t>
+      </w:r>
+      <w:r>
+        <w:rPr/>
+        <w:t>základ, druhý operand váha mocniny (celé kladné číslo)</w:t>
+      </w:r>
+    </w:p>
+    <w:p>
+      <w:pPr>
+        <w:pStyle w:val="Tlotextu"/>
+        <w:numPr>
+          <w:ilvl w:val="2"/>
+          <w:numId w:val="6"/>
+        </w:numPr>
+        <w:rPr/>
+      </w:pPr>
+      <w:r>
+        <w:rPr/>
+        <w:t xml:space="preserve">rt – </w:t>
+      </w:r>
+      <w:r>
+        <w:rPr/>
+        <w:t>odmocnina(root) -</w:t>
+      </w:r>
+      <w:r>
+        <w:rPr/>
+        <w:t xml:space="preserve"> první operand je číslo </w:t>
+      </w:r>
+      <w:r>
+        <w:rPr/>
+        <w:t>k odmocnění</w:t>
+      </w:r>
+      <w:r>
+        <w:rPr/>
+        <w:t xml:space="preserve"> a druhý operand je váha odmocniny</w:t>
+      </w:r>
+    </w:p>
+    <w:p>
+      <w:pPr>
+        <w:pStyle w:val="Tlotextu"/>
+        <w:numPr>
+          <w:ilvl w:val="2"/>
+          <w:numId w:val="6"/>
+        </w:numPr>
+        <w:rPr/>
+      </w:pPr>
+      <w:r>
+        <w:rPr/>
+        <w:t xml:space="preserve">log – dekadický logaritmus – </w:t>
+      </w:r>
+      <w:r>
+        <w:rPr/>
+        <w:t>jediný</w:t>
+      </w:r>
+      <w:r>
+        <w:rPr/>
+        <w:t xml:space="preserve"> operand je číslo k logaritmování, druhý operand není – úroveň logaritmu je 10</w:t>
+      </w:r>
+    </w:p>
+    <w:p>
+      <w:pPr>
+        <w:pStyle w:val="Tlotextu"/>
+        <w:numPr>
+          <w:ilvl w:val="2"/>
+          <w:numId w:val="6"/>
+        </w:numPr>
+        <w:rPr/>
+      </w:pPr>
+      <w:r>
+        <w:rPr/>
+        <w:t>/ - dělení – první operand je číslo dělenec, druhý operand je dělitel</w:t>
+      </w:r>
+    </w:p>
+    <w:p>
+      <w:pPr>
+        <w:pStyle w:val="Tlotextu"/>
+        <w:numPr>
+          <w:ilvl w:val="2"/>
+          <w:numId w:val="6"/>
+        </w:numPr>
+        <w:rPr/>
+      </w:pPr>
+      <w:r>
+        <w:rPr/>
+        <w:t xml:space="preserve">X – násobení – </w:t>
+      </w:r>
+      <w:r>
+        <w:rPr/>
+        <w:t>2 operandy, bez omezení</w:t>
+      </w:r>
+    </w:p>
+    <w:p>
+      <w:pPr>
+        <w:pStyle w:val="Tlotextu"/>
+        <w:numPr>
+          <w:ilvl w:val="2"/>
+          <w:numId w:val="6"/>
+        </w:numPr>
+        <w:rPr/>
+      </w:pPr>
+      <w:r>
+        <w:rPr/>
+        <w:t xml:space="preserve">! - </w:t>
+      </w:r>
+      <w:r>
+        <w:rPr/>
+        <w:t>faktoriál – jeden operand</w:t>
+      </w:r>
+    </w:p>
+    <w:p>
+      <w:pPr>
+        <w:pStyle w:val="Tlotextu"/>
+        <w:numPr>
+          <w:ilvl w:val="2"/>
+          <w:numId w:val="6"/>
+        </w:numPr>
+        <w:rPr/>
+      </w:pPr>
+      <w:r>
+        <w:rPr/>
+        <w:t>“</w:t>
+      </w:r>
+      <w:r>
+        <w:rPr/>
+        <w:t>-“ - odečítání – 2 operandy, od prvního se odečítá druhý</w:t>
+      </w:r>
+    </w:p>
+    <w:p>
+      <w:pPr>
+        <w:pStyle w:val="Tlotextu"/>
+        <w:numPr>
+          <w:ilvl w:val="2"/>
+          <w:numId w:val="6"/>
+        </w:numPr>
+        <w:rPr/>
+      </w:pPr>
+      <w:r>
+        <w:rPr/>
+        <w:t>+ - sčítání – 2 operandy</w:t>
+      </w:r>
+    </w:p>
+    <w:p>
+      <w:pPr>
+        <w:pStyle w:val="Tlotextu"/>
+        <w:numPr>
+          <w:ilvl w:val="1"/>
+          <w:numId w:val="6"/>
+        </w:numPr>
+        <w:rPr/>
+      </w:pPr>
+      <w:r>
+        <w:rPr/>
+        <w:t>funkční tlačítka</w:t>
+      </w:r>
+    </w:p>
+    <w:p>
+      <w:pPr>
+        <w:pStyle w:val="Tlotextu"/>
+        <w:numPr>
+          <w:ilvl w:val="2"/>
+          <w:numId w:val="6"/>
+        </w:numPr>
+        <w:rPr/>
+      </w:pPr>
+      <w:r>
+        <w:rPr/>
+        <w:t xml:space="preserve">? - </w:t>
+      </w:r>
+      <w:r>
+        <w:rPr/>
+        <w:t>otevření nápovědy</w:t>
+      </w:r>
+    </w:p>
+    <w:p>
+      <w:pPr>
+        <w:pStyle w:val="Tlotextu"/>
+        <w:numPr>
+          <w:ilvl w:val="2"/>
+          <w:numId w:val="6"/>
+        </w:numPr>
+        <w:rPr/>
+      </w:pPr>
+      <w:r>
+        <w:rPr/>
+        <w:t>C – vyprázdnění načtených hodnot v kalkulačce</w:t>
+      </w:r>
+    </w:p>
+    <w:p>
+      <w:pPr>
+        <w:pStyle w:val="Tlotextu"/>
+        <w:numPr>
+          <w:ilvl w:val="2"/>
+          <w:numId w:val="6"/>
         </w:numPr>
         <w:spacing w:before="0" w:after="140"/>
         <w:rPr/>
       </w:pPr>
       <w:r>
         <w:rPr/>
-        <w:t>informace o vydavateli a aplikaci naleznete pod XXX</w:t>
+        <w:t xml:space="preserve">= - příkaz k vypočtení </w:t>
       </w:r>
     </w:p>
     <w:sectPr>
@@ -355,6 +874,7 @@
     </w:lvl>
     <w:lvl w:ilvl="3">
       <w:start w:val="1"/>
+      <w:pStyle w:val="Nadpis4"/>
       <w:numFmt w:val="none"/>
       <w:suff w:val="nothing"/>
       <w:lvlText w:val=""/>
@@ -365,6 +885,7 @@
     </w:lvl>
     <w:lvl w:ilvl="4">
       <w:start w:val="1"/>
+      <w:pStyle w:val="Nadpis5"/>
       <w:numFmt w:val="none"/>
       <w:suff w:val="nothing"/>
       <w:lvlText w:val=""/>
@@ -906,6 +1427,152 @@
         </w:tabs>
         <w:ind w:left="3600" w:hanging="360"/>
       </w:pPr>
+    </w:lvl>
+  </w:abstractNum>
+  <w:abstractNum w:abstractNumId="6">
+    <w:lvl w:ilvl="0">
+      <w:start w:val="1"/>
+      <w:numFmt w:val="bullet"/>
+      <w:lvlText w:val=""/>
+      <w:lvlJc w:val="left"/>
+      <w:pPr>
+        <w:tabs>
+          <w:tab w:val="num" w:pos="720"/>
+        </w:tabs>
+        <w:ind w:left="720" w:hanging="360"/>
+      </w:pPr>
+      <w:rPr>
+        <w:rFonts w:ascii="Symbol" w:hAnsi="Symbol" w:cs="Symbol" w:hint="default"/>
+        <w:rFonts w:cs="OpenSymbol"/>
+      </w:rPr>
+    </w:lvl>
+    <w:lvl w:ilvl="1">
+      <w:start w:val="1"/>
+      <w:numFmt w:val="bullet"/>
+      <w:lvlText w:val="◦"/>
+      <w:lvlJc w:val="left"/>
+      <w:pPr>
+        <w:tabs>
+          <w:tab w:val="num" w:pos="1080"/>
+        </w:tabs>
+        <w:ind w:left="1080" w:hanging="360"/>
+      </w:pPr>
+      <w:rPr>
+        <w:rFonts w:ascii="OpenSymbol" w:hAnsi="OpenSymbol" w:cs="OpenSymbol" w:hint="default"/>
+        <w:rFonts w:cs="OpenSymbol"/>
+      </w:rPr>
+    </w:lvl>
+    <w:lvl w:ilvl="2">
+      <w:start w:val="1"/>
+      <w:numFmt w:val="bullet"/>
+      <w:lvlText w:val="▪"/>
+      <w:lvlJc w:val="left"/>
+      <w:pPr>
+        <w:tabs>
+          <w:tab w:val="num" w:pos="1440"/>
+        </w:tabs>
+        <w:ind w:left="1440" w:hanging="360"/>
+      </w:pPr>
+      <w:rPr>
+        <w:rFonts w:ascii="OpenSymbol" w:hAnsi="OpenSymbol" w:cs="OpenSymbol" w:hint="default"/>
+        <w:rFonts w:cs="OpenSymbol"/>
+      </w:rPr>
+    </w:lvl>
+    <w:lvl w:ilvl="3">
+      <w:start w:val="1"/>
+      <w:numFmt w:val="bullet"/>
+      <w:lvlText w:val=""/>
+      <w:lvlJc w:val="left"/>
+      <w:pPr>
+        <w:tabs>
+          <w:tab w:val="num" w:pos="1800"/>
+        </w:tabs>
+        <w:ind w:left="1800" w:hanging="360"/>
+      </w:pPr>
+      <w:rPr>
+        <w:rFonts w:ascii="Symbol" w:hAnsi="Symbol" w:cs="Symbol" w:hint="default"/>
+        <w:rFonts w:cs="OpenSymbol"/>
+      </w:rPr>
+    </w:lvl>
+    <w:lvl w:ilvl="4">
+      <w:start w:val="1"/>
+      <w:numFmt w:val="bullet"/>
+      <w:lvlText w:val="◦"/>
+      <w:lvlJc w:val="left"/>
+      <w:pPr>
+        <w:tabs>
+          <w:tab w:val="num" w:pos="2160"/>
+        </w:tabs>
+        <w:ind w:left="2160" w:hanging="360"/>
+      </w:pPr>
+      <w:rPr>
+        <w:rFonts w:ascii="OpenSymbol" w:hAnsi="OpenSymbol" w:cs="OpenSymbol" w:hint="default"/>
+        <w:rFonts w:cs="OpenSymbol"/>
+      </w:rPr>
+    </w:lvl>
+    <w:lvl w:ilvl="5">
+      <w:start w:val="1"/>
+      <w:numFmt w:val="bullet"/>
+      <w:lvlText w:val="▪"/>
+      <w:lvlJc w:val="left"/>
+      <w:pPr>
+        <w:tabs>
+          <w:tab w:val="num" w:pos="2520"/>
+        </w:tabs>
+        <w:ind w:left="2520" w:hanging="360"/>
+      </w:pPr>
+      <w:rPr>
+        <w:rFonts w:ascii="OpenSymbol" w:hAnsi="OpenSymbol" w:cs="OpenSymbol" w:hint="default"/>
+        <w:rFonts w:cs="OpenSymbol"/>
+      </w:rPr>
+    </w:lvl>
+    <w:lvl w:ilvl="6">
+      <w:start w:val="1"/>
+      <w:numFmt w:val="bullet"/>
+      <w:lvlText w:val=""/>
+      <w:lvlJc w:val="left"/>
+      <w:pPr>
+        <w:tabs>
+          <w:tab w:val="num" w:pos="2880"/>
+        </w:tabs>
+        <w:ind w:left="2880" w:hanging="360"/>
+      </w:pPr>
+      <w:rPr>
+        <w:rFonts w:ascii="Symbol" w:hAnsi="Symbol" w:cs="Symbol" w:hint="default"/>
+        <w:rFonts w:cs="OpenSymbol"/>
+      </w:rPr>
+    </w:lvl>
+    <w:lvl w:ilvl="7">
+      <w:start w:val="1"/>
+      <w:numFmt w:val="bullet"/>
+      <w:lvlText w:val="◦"/>
+      <w:lvlJc w:val="left"/>
+      <w:pPr>
+        <w:tabs>
+          <w:tab w:val="num" w:pos="3240"/>
+        </w:tabs>
+        <w:ind w:left="3240" w:hanging="360"/>
+      </w:pPr>
+      <w:rPr>
+        <w:rFonts w:ascii="OpenSymbol" w:hAnsi="OpenSymbol" w:cs="OpenSymbol" w:hint="default"/>
+        <w:rFonts w:cs="OpenSymbol"/>
+      </w:rPr>
+    </w:lvl>
+    <w:lvl w:ilvl="8">
+      <w:start w:val="1"/>
+      <w:numFmt w:val="bullet"/>
+      <w:lvlText w:val="▪"/>
+      <w:lvlJc w:val="left"/>
+      <w:pPr>
+        <w:tabs>
+          <w:tab w:val="num" w:pos="3600"/>
+        </w:tabs>
+        <w:ind w:left="3600" w:hanging="360"/>
+      </w:pPr>
+      <w:rPr>
+        <w:rFonts w:ascii="OpenSymbol" w:hAnsi="OpenSymbol" w:cs="OpenSymbol" w:hint="default"/>
+        <w:rFonts w:cs="OpenSymbol"/>
+      </w:rPr>
     </w:lvl>
   </w:abstractNum>
   <w:num w:numId="1">
@@ -923,6 +1590,9 @@
   <w:num w:numId="5">
     <w:abstractNumId w:val="5"/>
   </w:num>
+  <w:num w:numId="6">
+    <w:abstractNumId w:val="6"/>
+  </w:num>
 </w:numbering>
 </file>
 
@@ -933,6 +1603,7 @@
       <w:rPr>
         <w:rFonts w:ascii="Liberation Serif" w:hAnsi="Liberation Serif" w:eastAsia="NSimSun" w:cs="Arial"/>
         <w:kern w:val="2"/>
+        <w:sz w:val="20"/>
         <w:szCs w:val="24"/>
         <w:lang w:val="cs-CZ" w:eastAsia="zh-CN" w:bidi="hi-IN"/>
       </w:rPr>
@@ -998,6 +1669,48 @@
       <w:szCs w:val="28"/>
     </w:rPr>
   </w:style>
+  <w:style w:type="paragraph" w:styleId="Nadpis4">
+    <w:name w:val="Heading 4"/>
+    <w:basedOn w:val="Nadpis"/>
+    <w:next w:val="Tlotextu"/>
+    <w:qFormat/>
+    <w:pPr>
+      <w:numPr>
+        <w:ilvl w:val="3"/>
+        <w:numId w:val="1"/>
+      </w:numPr>
+      <w:spacing w:before="120" w:after="120"/>
+      <w:outlineLvl w:val="3"/>
+    </w:pPr>
+    <w:rPr>
+      <w:b/>
+      <w:bCs/>
+      <w:i/>
+      <w:iCs/>
+      <w:sz w:val="27"/>
+      <w:szCs w:val="27"/>
+    </w:rPr>
+  </w:style>
+  <w:style w:type="paragraph" w:styleId="Nadpis5">
+    <w:name w:val="Heading 5"/>
+    <w:basedOn w:val="Nadpis"/>
+    <w:next w:val="Tlotextu"/>
+    <w:qFormat/>
+    <w:pPr>
+      <w:numPr>
+        <w:ilvl w:val="4"/>
+        <w:numId w:val="1"/>
+      </w:numPr>
+      <w:spacing w:before="120" w:after="60"/>
+      <w:outlineLvl w:val="4"/>
+    </w:pPr>
+    <w:rPr>
+      <w:b/>
+      <w:bCs/>
+      <w:sz w:val="24"/>
+      <w:szCs w:val="24"/>
+    </w:rPr>
+  </w:style>
   <w:style w:type="character" w:styleId="Odrky">
     <w:name w:val="Odrážky"/>
     <w:qFormat/>
@@ -1131,6 +1844,132 @@
   </w:style>
   <w:style w:type="character" w:styleId="ListLabel18">
     <w:name w:val="ListLabel 18"/>
+    <w:qFormat/>
+    <w:rPr>
+      <w:rFonts w:cs="OpenSymbol"/>
+    </w:rPr>
+  </w:style>
+  <w:style w:type="character" w:styleId="ListLabel19">
+    <w:name w:val="ListLabel 19"/>
+    <w:qFormat/>
+    <w:rPr>
+      <w:rFonts w:cs="OpenSymbol"/>
+    </w:rPr>
+  </w:style>
+  <w:style w:type="character" w:styleId="ListLabel20">
+    <w:name w:val="ListLabel 20"/>
+    <w:qFormat/>
+    <w:rPr>
+      <w:rFonts w:cs="OpenSymbol"/>
+    </w:rPr>
+  </w:style>
+  <w:style w:type="character" w:styleId="ListLabel21">
+    <w:name w:val="ListLabel 21"/>
+    <w:qFormat/>
+    <w:rPr>
+      <w:rFonts w:cs="OpenSymbol"/>
+    </w:rPr>
+  </w:style>
+  <w:style w:type="character" w:styleId="ListLabel22">
+    <w:name w:val="ListLabel 22"/>
+    <w:qFormat/>
+    <w:rPr>
+      <w:rFonts w:cs="OpenSymbol"/>
+    </w:rPr>
+  </w:style>
+  <w:style w:type="character" w:styleId="ListLabel23">
+    <w:name w:val="ListLabel 23"/>
+    <w:qFormat/>
+    <w:rPr>
+      <w:rFonts w:cs="OpenSymbol"/>
+    </w:rPr>
+  </w:style>
+  <w:style w:type="character" w:styleId="ListLabel24">
+    <w:name w:val="ListLabel 24"/>
+    <w:qFormat/>
+    <w:rPr>
+      <w:rFonts w:cs="OpenSymbol"/>
+    </w:rPr>
+  </w:style>
+  <w:style w:type="character" w:styleId="ListLabel25">
+    <w:name w:val="ListLabel 25"/>
+    <w:qFormat/>
+    <w:rPr>
+      <w:rFonts w:cs="OpenSymbol"/>
+    </w:rPr>
+  </w:style>
+  <w:style w:type="character" w:styleId="ListLabel26">
+    <w:name w:val="ListLabel 26"/>
+    <w:qFormat/>
+    <w:rPr>
+      <w:rFonts w:cs="OpenSymbol"/>
+    </w:rPr>
+  </w:style>
+  <w:style w:type="character" w:styleId="ListLabel27">
+    <w:name w:val="ListLabel 27"/>
+    <w:qFormat/>
+    <w:rPr>
+      <w:rFonts w:cs="OpenSymbol"/>
+    </w:rPr>
+  </w:style>
+  <w:style w:type="character" w:styleId="ListLabel28">
+    <w:name w:val="ListLabel 28"/>
+    <w:qFormat/>
+    <w:rPr>
+      <w:rFonts w:cs="OpenSymbol"/>
+    </w:rPr>
+  </w:style>
+  <w:style w:type="character" w:styleId="ListLabel29">
+    <w:name w:val="ListLabel 29"/>
+    <w:qFormat/>
+    <w:rPr>
+      <w:rFonts w:cs="OpenSymbol"/>
+    </w:rPr>
+  </w:style>
+  <w:style w:type="character" w:styleId="ListLabel30">
+    <w:name w:val="ListLabel 30"/>
+    <w:qFormat/>
+    <w:rPr>
+      <w:rFonts w:cs="OpenSymbol"/>
+    </w:rPr>
+  </w:style>
+  <w:style w:type="character" w:styleId="ListLabel31">
+    <w:name w:val="ListLabel 31"/>
+    <w:qFormat/>
+    <w:rPr>
+      <w:rFonts w:cs="OpenSymbol"/>
+    </w:rPr>
+  </w:style>
+  <w:style w:type="character" w:styleId="ListLabel32">
+    <w:name w:val="ListLabel 32"/>
+    <w:qFormat/>
+    <w:rPr>
+      <w:rFonts w:cs="OpenSymbol"/>
+    </w:rPr>
+  </w:style>
+  <w:style w:type="character" w:styleId="ListLabel33">
+    <w:name w:val="ListLabel 33"/>
+    <w:qFormat/>
+    <w:rPr>
+      <w:rFonts w:cs="OpenSymbol"/>
+    </w:rPr>
+  </w:style>
+  <w:style w:type="character" w:styleId="ListLabel34">
+    <w:name w:val="ListLabel 34"/>
+    <w:qFormat/>
+    <w:rPr>
+      <w:rFonts w:cs="OpenSymbol"/>
+    </w:rPr>
+  </w:style>
+  <w:style w:type="character" w:styleId="ListLabel35">
+    <w:name w:val="ListLabel 35"/>
+    <w:qFormat/>
+    <w:rPr>
+      <w:rFonts w:cs="OpenSymbol"/>
+    </w:rPr>
+  </w:style>
+  <w:style w:type="character" w:styleId="ListLabel36">
+    <w:name w:val="ListLabel 36"/>
     <w:qFormat/>
     <w:rPr>
       <w:rFonts w:cs="OpenSymbol"/>

</xml_diff>